<commit_message>
ajuste do PID na IARA - parece show de bola
</commit_message>
<xml_diff>
--- a/src/ford_escape_hybrid/ziegler-nichols-20170316.docx
+++ b/src/ford_escape_hybrid/ziegler-nichols-20170316.docx
@@ -214,7 +214,7 @@
       <w:r>
         <w:rPr/>
         <w:drawing>
-          <wp:anchor behindDoc="0" distT="0" distB="0" distL="0" distR="0" simplePos="0" locked="0" layoutInCell="1" allowOverlap="1" relativeHeight="3">
+          <wp:anchor behindDoc="0" distT="0" distB="0" distL="0" distR="0" simplePos="0" locked="0" layoutInCell="1" allowOverlap="1" relativeHeight="1">
             <wp:simplePos x="0" y="0"/>
             <wp:positionH relativeFrom="column">
               <wp:align>center</wp:align>
@@ -303,7 +303,7 @@
       <w:r>
         <w:rPr/>
         <w:drawing>
-          <wp:anchor behindDoc="0" distT="0" distB="0" distL="0" distR="0" simplePos="0" locked="0" layoutInCell="1" allowOverlap="1" relativeHeight="2">
+          <wp:anchor behindDoc="0" distT="0" distB="0" distL="0" distR="0" simplePos="0" locked="0" layoutInCell="1" allowOverlap="1" relativeHeight="0">
             <wp:simplePos x="0" y="0"/>
             <wp:positionH relativeFrom="column">
               <wp:align>center</wp:align>
@@ -372,7 +372,19 @@
       </w:pPr>
       <w:r>
         <w:rPr/>
-        <w:t>Theta = 12.658 – 12.255 = 0.403</w:t>
+        <w:t>Theta = 12.</w:t>
+      </w:r>
+      <w:r>
+        <w:rPr/>
+        <w:t>361</w:t>
+      </w:r>
+      <w:r>
+        <w:rPr/>
+        <w:t xml:space="preserve"> – 12.255 = 0.</w:t>
+      </w:r>
+      <w:r>
+        <w:rPr/>
+        <w:t>106</w:t>
       </w:r>
     </w:p>
     <w:p>
@@ -386,15 +398,23 @@
       </w:r>
       <w:r>
         <w:rPr/>
-        <w:t>328</w:t>
-      </w:r>
-      <w:r>
-        <w:rPr/>
-        <w:t xml:space="preserve"> – 12.658 = </w:t>
-      </w:r>
-      <w:r>
-        <w:rPr/>
-        <w:t>1.670</w:t>
+        <w:t>659</w:t>
+      </w:r>
+      <w:r>
+        <w:rPr/>
+        <w:t xml:space="preserve"> – 12.</w:t>
+      </w:r>
+      <w:r>
+        <w:rPr/>
+        <w:t>361</w:t>
+      </w:r>
+      <w:r>
+        <w:rPr/>
+        <w:t xml:space="preserve"> = </w:t>
+      </w:r>
+      <w:r>
+        <w:rPr/>
+        <w:t>2.298</w:t>
       </w:r>
     </w:p>
     <w:p>
@@ -408,121 +428,45 @@
       </w:r>
       <w:r>
         <w:rPr/>
-        <w:t>0.241</w:t>
-      </w:r>
-    </w:p>
-    <w:p>
-      <w:pPr>
-        <w:pStyle w:val="Normal"/>
-        <w:rPr/>
-      </w:pPr>
-      <w:r>
-        <w:rPr/>
-      </w:r>
-    </w:p>
-    <w:p>
-      <w:pPr>
-        <w:pStyle w:val="Normal"/>
-        <w:rPr/>
-      </w:pPr>
-      <w:r>
-        <w:rPr/>
-        <w:t xml:space="preserve">K = deltaY / deltaU = </w:t>
-      </w:r>
-      <w:bookmarkStart w:id="0" w:name="__DdeLink__90_474582449"/>
-      <w:r>
-        <w:rPr/>
-        <w:t>(0.1070 – 0.0016) / (0.0200 – 0.0)</w:t>
-      </w:r>
-      <w:bookmarkEnd w:id="0"/>
-      <w:r>
-        <w:rPr/>
-        <w:t xml:space="preserve"> = 5.27</w:t>
-      </w:r>
-    </w:p>
-    <w:p>
-      <w:pPr>
-        <w:pStyle w:val="Normal"/>
-        <w:rPr/>
-      </w:pPr>
-      <w:r>
-        <w:rPr/>
-      </w:r>
-    </w:p>
-    <w:p>
-      <w:pPr>
-        <w:pStyle w:val="Normal"/>
-        <w:rPr/>
-      </w:pPr>
-      <w:r>
-        <w:rPr/>
-      </w:r>
-    </w:p>
-    <w:p>
-      <w:pPr>
-        <w:pStyle w:val="Normal"/>
-        <w:rPr/>
-      </w:pPr>
-      <w:r>
-        <w:rPr/>
-        <w:t xml:space="preserve">Como a frequencia de amostragem do módulo ford_escape_hybrid era de 40 Hz, examinando o gráfico acima é possível ver que o tempo (período) de ciclo, Tu, é igual a 0.4025. O ganho Kp para obtenção desta oscilação, Ku, foi igual 2300. </w:t>
-      </w:r>
-    </w:p>
-    <w:p>
-      <w:pPr>
-        <w:pStyle w:val="Normal"/>
-        <w:rPr/>
-      </w:pPr>
-      <w:r>
-        <w:rPr/>
-      </w:r>
-    </w:p>
-    <w:p>
-      <w:pPr>
-        <w:pStyle w:val="Normal"/>
-        <w:rPr/>
-      </w:pPr>
-      <w:r>
-        <w:rPr/>
-        <w:t>Seguindo o método Z-N, (Ficou meio ruim)</w:t>
-      </w:r>
-    </w:p>
-    <w:p>
-      <w:pPr>
-        <w:pStyle w:val="Normal"/>
-        <w:rPr/>
-      </w:pPr>
-      <w:r>
-        <w:rPr/>
-        <w:t>Kp = Ku * 0.6 = 2300 * 0.6 = 1380.  Ki = 2 * Kp / Tu = 2 * 1380 / 0.4025 = 6857. Kd = Kp * Tu / 8 =  1380 * 0.4025 / 8 = 69.43. Contudo, como estamos usando o velocity PID, onde Kp multiplica Ki e Kd, temos que computar estes fatores fazendo a divisão dos valores acima por Kp, obtendo Ki =  6857 /  1380 = 4.9688 e Kd =  69.43 /  1380 = 0.05031.</w:t>
-      </w:r>
-    </w:p>
-    <w:p>
-      <w:pPr>
-        <w:pStyle w:val="Normal"/>
-        <w:rPr/>
-      </w:pPr>
-      <w:r>
-        <w:rPr/>
-      </w:r>
-    </w:p>
-    <w:p>
-      <w:pPr>
-        <w:pStyle w:val="Normal"/>
-        <w:rPr/>
-      </w:pPr>
-      <w:r>
-        <w:rPr/>
-      </w:r>
-    </w:p>
-    <w:p>
-      <w:pPr>
-        <w:pStyle w:val="Normal"/>
-        <w:rPr/>
-      </w:pPr>
-      <w:r>
-        <w:rPr/>
-        <w:t>Nova calibração com o carro andando.</w:t>
+        <w:t>0.0461</w:t>
+      </w:r>
+    </w:p>
+    <w:p>
+      <w:pPr>
+        <w:pStyle w:val="Normal"/>
+        <w:rPr/>
+      </w:pPr>
+      <w:r>
+        <w:rPr/>
+      </w:r>
+    </w:p>
+    <w:p>
+      <w:pPr>
+        <w:pStyle w:val="Normal"/>
+        <w:rPr/>
+      </w:pPr>
+      <w:r>
+        <w:rPr/>
+        <w:t>K = deltaY / deltaU = (0.1070 – 0.0016) / (0.0200 – 0.0) = 5.2700 / 300 (o multiplicador 300 foi colocado no codigo por conveniencia)</w:t>
+      </w:r>
+    </w:p>
+    <w:p>
+      <w:pPr>
+        <w:pStyle w:val="Normal"/>
+        <w:rPr/>
+      </w:pPr>
+      <w:r>
+        <w:rPr/>
+      </w:r>
+    </w:p>
+    <w:p>
+      <w:pPr>
+        <w:pStyle w:val="Normal"/>
+        <w:rPr/>
+      </w:pPr>
+      <w:r>
+        <w:rPr/>
+        <w:t>Obtidos os valores acima, calculamos os par^amentros do PID conforme a tabela e prescricoes abaixo:</w:t>
       </w:r>
     </w:p>
     <w:p>
@@ -542,18 +486,18 @@
       <w:r>
         <w:rPr/>
         <w:drawing>
-          <wp:anchor behindDoc="0" distT="0" distB="0" distL="0" distR="0" simplePos="0" locked="0" layoutInCell="1" allowOverlap="1" relativeHeight="1">
+          <wp:anchor behindDoc="0" distT="0" distB="0" distL="0" distR="0" simplePos="0" locked="0" layoutInCell="1" allowOverlap="1" relativeHeight="2">
             <wp:simplePos x="0" y="0"/>
-            <wp:positionH relativeFrom="character">
-              <wp:posOffset>0</wp:posOffset>
+            <wp:positionH relativeFrom="column">
+              <wp:posOffset>-146685</wp:posOffset>
             </wp:positionH>
-            <wp:positionV relativeFrom="line">
-              <wp:posOffset>0</wp:posOffset>
+            <wp:positionV relativeFrom="paragraph">
+              <wp:posOffset>360045</wp:posOffset>
             </wp:positionV>
-            <wp:extent cx="6332220" cy="3957320"/>
+            <wp:extent cx="6332220" cy="3649345"/>
             <wp:effectExtent l="0" t="0" r="0" b="0"/>
-            <wp:wrapSquare wrapText="largest"/>
-            <wp:docPr id="2" name="Picture" descr="A description..."/>
+            <wp:wrapTopAndBottom/>
+            <wp:docPr id="2" name="Picture" descr=""/>
             <wp:cNvGraphicFramePr>
               <a:graphicFrameLocks xmlns:a="http://schemas.openxmlformats.org/drawingml/2006/main" noChangeAspect="1"/>
             </wp:cNvGraphicFramePr>
@@ -561,7 +505,7 @@
               <a:graphicData uri="http://schemas.openxmlformats.org/drawingml/2006/picture">
                 <pic:pic xmlns:pic="http://schemas.openxmlformats.org/drawingml/2006/picture">
                   <pic:nvPicPr>
-                    <pic:cNvPr id="2" name="Picture" descr="A description..."/>
+                    <pic:cNvPr id="2" name="Picture" descr=""/>
                     <pic:cNvPicPr>
                       <a:picLocks noChangeAspect="1" noChangeArrowheads="1"/>
                     </pic:cNvPicPr>
@@ -575,7 +519,7 @@
                   <pic:spPr bwMode="auto">
                     <a:xfrm>
                       <a:off x="0" y="0"/>
-                      <a:ext cx="6332220" cy="3957320"/>
+                      <a:ext cx="6332220" cy="3649345"/>
                     </a:xfrm>
                     <a:prstGeom prst="rect">
                       <a:avLst/>
@@ -611,288 +555,76 @@
       </w:pPr>
       <w:r>
         <w:rPr/>
-        <w:t xml:space="preserve">Como a frequencia de amostragem do módulo ford_escape_hybrid era de 40 Hz, examinando o gráfico acima é possível ver que o tempo (período) de ciclo, Tu, é igual a ((267-80)/40)/10 = 0.4675. O ganho Kp para obtenção desta oscilação, Ku, foi igual 2780. </w:t>
-      </w:r>
-    </w:p>
-    <w:p>
-      <w:pPr>
-        <w:pStyle w:val="Normal"/>
-        <w:rPr/>
-      </w:pPr>
-      <w:r>
-        <w:rPr/>
-      </w:r>
-    </w:p>
-    <w:p>
-      <w:pPr>
-        <w:pStyle w:val="Normal"/>
-        <w:rPr/>
-      </w:pPr>
-      <w:r>
-        <w:rPr/>
-        <w:t>Seguindo o método Z-N, (Ficou razável)</w:t>
-      </w:r>
-    </w:p>
-    <w:p>
-      <w:pPr>
-        <w:pStyle w:val="Normal"/>
-        <w:rPr/>
-      </w:pPr>
-      <w:r>
-        <w:rPr/>
-        <w:t xml:space="preserve">Kp = Ku * 0.6 = 2780 * 0.6 = 1668.  </w:t>
-      </w:r>
-    </w:p>
-    <w:p>
-      <w:pPr>
-        <w:pStyle w:val="Normal"/>
-        <w:rPr/>
-      </w:pPr>
-      <w:r>
-        <w:rPr/>
-        <w:t xml:space="preserve">Ki = 2 * Kp / Tu = 2 * 1668 / 0.4675 = 7136. </w:t>
-      </w:r>
-    </w:p>
-    <w:p>
-      <w:pPr>
-        <w:pStyle w:val="Normal"/>
-        <w:rPr/>
-      </w:pPr>
-      <w:r>
-        <w:rPr/>
-        <w:t xml:space="preserve">Kd = Kp * Tu / 8 =  1668 * 0.4675 / 8 = 97.47. </w:t>
-      </w:r>
-    </w:p>
-    <w:p>
-      <w:pPr>
-        <w:pStyle w:val="Normal"/>
-        <w:rPr/>
-      </w:pPr>
-      <w:r>
-        <w:rPr/>
-      </w:r>
-    </w:p>
-    <w:p>
-      <w:pPr>
-        <w:pStyle w:val="Normal"/>
-        <w:rPr/>
-      </w:pPr>
-      <w:r>
-        <w:rPr/>
-        <w:t>Contudo, como estamos usando o velocity PID, onde Kp multiplica Ki e Kd, temos que computar estes fatores fazendo a divisão dos valores acima por Kp, obtendo Ki =  7136 / 1668 = 4.2782 e Kd =  97.47 / 1668 = 0.05844.</w:t>
-      </w:r>
-    </w:p>
-    <w:p>
-      <w:pPr>
-        <w:pStyle w:val="Normal"/>
-        <w:rPr/>
-      </w:pPr>
-      <w:r>
-        <w:rPr/>
-      </w:r>
-    </w:p>
-    <w:p>
-      <w:pPr>
-        <w:pStyle w:val="Normal"/>
-        <w:rPr/>
-      </w:pPr>
-      <w:r>
-        <w:rPr/>
-      </w:r>
-    </w:p>
-    <w:p>
-      <w:pPr>
-        <w:pStyle w:val="Normal"/>
-        <w:rPr/>
-      </w:pPr>
-      <w:r>
-        <w:rPr/>
-        <w:t>Seguindo o método Z-N, “some overshoot” (Não ficou bom...)</w:t>
-      </w:r>
-    </w:p>
-    <w:p>
-      <w:pPr>
-        <w:pStyle w:val="Normal"/>
-        <w:rPr/>
-      </w:pPr>
-      <w:r>
-        <w:rPr/>
-        <w:t xml:space="preserve">Kp = Ku * 0.33 = 2780 * 0.33 = 917.4.  </w:t>
-      </w:r>
-    </w:p>
-    <w:p>
-      <w:pPr>
-        <w:pStyle w:val="Normal"/>
-        <w:rPr/>
-      </w:pPr>
-      <w:r>
-        <w:rPr/>
-        <w:t xml:space="preserve">Ki = 2 * Kp / Tu = 2 * 917.4 / 0.4675 = 3925. </w:t>
-      </w:r>
-    </w:p>
-    <w:p>
-      <w:pPr>
-        <w:pStyle w:val="Normal"/>
-        <w:rPr/>
-      </w:pPr>
-      <w:r>
-        <w:rPr/>
-        <w:t xml:space="preserve">Kd = Kp * Tu / 3 =  917.4 * 0.4675 / 3 = 143.0. </w:t>
-      </w:r>
-    </w:p>
-    <w:p>
-      <w:pPr>
-        <w:pStyle w:val="Normal"/>
-        <w:rPr/>
-      </w:pPr>
-      <w:r>
-        <w:rPr/>
-      </w:r>
-    </w:p>
-    <w:p>
-      <w:pPr>
-        <w:pStyle w:val="Normal"/>
-        <w:rPr/>
-      </w:pPr>
-      <w:r>
-        <w:rPr/>
-        <w:t>Contudo, como estamos usando o velocity PID, onde Kp multiplica Ki e Kd, temos que computar estes fatores fazendo a divisão dos valores acima por Kp, obtendo:</w:t>
-      </w:r>
-    </w:p>
-    <w:p>
-      <w:pPr>
-        <w:pStyle w:val="Normal"/>
-        <w:rPr/>
-      </w:pPr>
-      <w:r>
-        <w:rPr/>
-        <w:t>Kp = 917.4</w:t>
-      </w:r>
-    </w:p>
-    <w:p>
-      <w:pPr>
-        <w:pStyle w:val="Normal"/>
-        <w:rPr/>
-      </w:pPr>
-      <w:r>
-        <w:rPr/>
-        <w:t>Ki =  3925 / 917.4 = 4.2783</w:t>
-      </w:r>
-    </w:p>
-    <w:p>
-      <w:pPr>
-        <w:pStyle w:val="Normal"/>
-        <w:rPr/>
-      </w:pPr>
-      <w:r>
-        <w:rPr/>
-        <w:t>Kd =  143.0 / 917.4 = 0.15588.</w:t>
-      </w:r>
-    </w:p>
-    <w:p>
-      <w:pPr>
-        <w:pStyle w:val="Normal"/>
-        <w:rPr/>
-      </w:pPr>
-      <w:r>
-        <w:rPr/>
-      </w:r>
-    </w:p>
-    <w:p>
-      <w:pPr>
-        <w:pStyle w:val="Normal"/>
-        <w:rPr/>
-      </w:pPr>
-      <w:r>
-        <w:rPr/>
-      </w:r>
-    </w:p>
-    <w:p>
-      <w:pPr>
-        <w:pStyle w:val="Normal"/>
-        <w:rPr/>
-      </w:pPr>
-      <w:r>
-        <w:rPr/>
-        <w:t>Seguindo o método Z-N, para PI:</w:t>
-      </w:r>
-    </w:p>
-    <w:p>
-      <w:pPr>
-        <w:pStyle w:val="Normal"/>
-        <w:rPr/>
-      </w:pPr>
-      <w:r>
-        <w:rPr/>
-        <w:t xml:space="preserve">Kp = Ku * 0.45 = 2780 * 0.45 = 1251.  </w:t>
-      </w:r>
-    </w:p>
-    <w:p>
-      <w:pPr>
-        <w:pStyle w:val="Normal"/>
-        <w:rPr/>
-      </w:pPr>
-      <w:r>
-        <w:rPr/>
-        <w:t xml:space="preserve">Ki = 1.2 * Kp / Tu = 1.2 * 1251 / 0.4675 = 3211. </w:t>
-      </w:r>
-    </w:p>
-    <w:p>
-      <w:pPr>
-        <w:pStyle w:val="Normal"/>
-        <w:rPr/>
-      </w:pPr>
-      <w:r>
-        <w:rPr/>
-      </w:r>
-    </w:p>
-    <w:p>
-      <w:pPr>
-        <w:pStyle w:val="Normal"/>
-        <w:rPr/>
-      </w:pPr>
-      <w:r>
-        <w:rPr/>
-        <w:t>Contudo, como estamos usando o velocity PID, onde Kp multiplica Ki e Kd, temos que computar estes fatores fazendo a divisão dos valores acima por Kp, obtendo:</w:t>
-      </w:r>
-    </w:p>
-    <w:p>
-      <w:pPr>
-        <w:pStyle w:val="Normal"/>
-        <w:rPr/>
-      </w:pPr>
-      <w:r>
-        <w:rPr/>
-        <w:t>Kp = 1251</w:t>
-      </w:r>
-    </w:p>
-    <w:p>
-      <w:pPr>
-        <w:pStyle w:val="Normal"/>
-        <w:rPr/>
-      </w:pPr>
-      <w:r>
-        <w:rPr/>
-        <w:t>Ki =  3211 / 1251 = 2.5667</w:t>
-      </w:r>
-    </w:p>
-    <w:p>
-      <w:pPr>
-        <w:pStyle w:val="Normal"/>
-        <w:rPr/>
-      </w:pPr>
-      <w:r>
-        <w:rPr/>
-      </w:r>
-    </w:p>
-    <w:p>
-      <w:pPr>
-        <w:pStyle w:val="Normal"/>
-        <w:rPr/>
-      </w:pPr>
-      <w:r>
-        <w:rPr/>
-        <w:t>Resultado on-line:</w:t>
+      </w:r>
+    </w:p>
+    <w:p>
+      <w:pPr>
+        <w:pStyle w:val="Normal"/>
+        <w:rPr/>
+      </w:pPr>
+      <w:r>
+        <w:rPr/>
+      </w:r>
+    </w:p>
+    <w:p>
+      <w:pPr>
+        <w:pStyle w:val="Normal"/>
+        <w:rPr/>
+      </w:pPr>
+      <w:r>
+        <w:rPr/>
+        <w:t>Kc = (1.2 * Tau) / (K * Theta) = 4.936 * 300 = 1480.9</w:t>
+      </w:r>
+    </w:p>
+    <w:p>
+      <w:pPr>
+        <w:pStyle w:val="Normal"/>
+        <w:rPr/>
+      </w:pPr>
+      <w:r>
+        <w:rPr/>
+        <w:t>Ti = 2 * Theta = 0.212</w:t>
+      </w:r>
+    </w:p>
+    <w:p>
+      <w:pPr>
+        <w:pStyle w:val="Normal"/>
+        <w:rPr/>
+      </w:pPr>
+      <w:r>
+        <w:rPr/>
+        <w:t xml:space="preserve">Td = </w:t>
+      </w:r>
+      <w:r>
+        <w:rPr/>
+        <w:t xml:space="preserve">0.5 * Theta = </w:t>
+      </w:r>
+      <w:r>
+        <w:rPr/>
+        <w:t>0.</w:t>
+      </w:r>
+      <w:r>
+        <w:rPr/>
+        <w:t>055</w:t>
+      </w:r>
+    </w:p>
+    <w:p>
+      <w:pPr>
+        <w:pStyle w:val="Normal"/>
+        <w:rPr/>
+      </w:pPr>
+      <w:r>
+        <w:rPr/>
+      </w:r>
+    </w:p>
+    <w:p>
+      <w:pPr>
+        <w:pStyle w:val="Normal"/>
+        <w:rPr/>
+      </w:pPr>
+      <w:r>
+        <w:rPr/>
+        <w:t>Usando a equacao abaixo:</w:t>
       </w:r>
     </w:p>
     <w:p>
@@ -912,18 +644,18 @@
       <w:r>
         <w:rPr/>
         <w:drawing>
-          <wp:anchor behindDoc="0" distT="0" distB="0" distL="0" distR="0" simplePos="0" locked="0" layoutInCell="1" allowOverlap="1" relativeHeight="0">
+          <wp:anchor behindDoc="0" distT="0" distB="0" distL="0" distR="0" simplePos="0" locked="0" layoutInCell="1" allowOverlap="1" relativeHeight="3">
             <wp:simplePos x="0" y="0"/>
-            <wp:positionH relativeFrom="character">
-              <wp:posOffset>0</wp:posOffset>
+            <wp:positionH relativeFrom="column">
+              <wp:align>center</wp:align>
             </wp:positionH>
-            <wp:positionV relativeFrom="line">
-              <wp:posOffset>0</wp:posOffset>
+            <wp:positionV relativeFrom="paragraph">
+              <wp:align>top</wp:align>
             </wp:positionV>
-            <wp:extent cx="6332220" cy="3957320"/>
+            <wp:extent cx="6332220" cy="3966845"/>
             <wp:effectExtent l="0" t="0" r="0" b="0"/>
-            <wp:wrapSquare wrapText="largest"/>
-            <wp:docPr id="3" name="Picture" descr="A description..."/>
+            <wp:wrapTopAndBottom/>
+            <wp:docPr id="3" name="Picture" descr=""/>
             <wp:cNvGraphicFramePr>
               <a:graphicFrameLocks xmlns:a="http://schemas.openxmlformats.org/drawingml/2006/main" noChangeAspect="1"/>
             </wp:cNvGraphicFramePr>
@@ -931,7 +663,7 @@
               <a:graphicData uri="http://schemas.openxmlformats.org/drawingml/2006/picture">
                 <pic:pic xmlns:pic="http://schemas.openxmlformats.org/drawingml/2006/picture">
                   <pic:nvPicPr>
-                    <pic:cNvPr id="3" name="Picture" descr="A description..."/>
+                    <pic:cNvPr id="3" name="Picture" descr=""/>
                     <pic:cNvPicPr>
                       <a:picLocks noChangeAspect="1" noChangeArrowheads="1"/>
                     </pic:cNvPicPr>
@@ -945,7 +677,7 @@
                   <pic:spPr bwMode="auto">
                     <a:xfrm>
                       <a:off x="0" y="0"/>
-                      <a:ext cx="6332220" cy="3957320"/>
+                      <a:ext cx="6332220" cy="3966845"/>
                     </a:xfrm>
                     <a:prstGeom prst="rect">
                       <a:avLst/>
@@ -963,6 +695,40 @@
             </a:graphic>
           </wp:anchor>
         </w:drawing>
+      </w:r>
+    </w:p>
+    <w:p>
+      <w:pPr>
+        <w:pStyle w:val="Normal"/>
+        <w:rPr/>
+      </w:pPr>
+      <w:r>
+        <w:rPr/>
+        <w:t xml:space="preserve">Kp = Kc = </w:t>
+      </w:r>
+      <w:r>
+        <w:rPr/>
+        <w:t>1480.9</w:t>
+      </w:r>
+    </w:p>
+    <w:p>
+      <w:pPr>
+        <w:pStyle w:val="Normal"/>
+        <w:rPr/>
+      </w:pPr>
+      <w:r>
+        <w:rPr/>
+        <w:t>Ki = Kc / Ti = 6985.4</w:t>
+      </w:r>
+    </w:p>
+    <w:p>
+      <w:pPr>
+        <w:pStyle w:val="Normal"/>
+        <w:rPr/>
+      </w:pPr>
+      <w:r>
+        <w:rPr/>
+        <w:t>Kd = 81.45</w:t>
       </w:r>
     </w:p>
     <w:sectPr>

</xml_diff>